<commit_message>
Update Promena sifre korisnika.docx
</commit_message>
<xml_diff>
--- a/SSU/Promena sifre korisnika.docx
+++ b/SSU/Promena sifre korisnika.docx
@@ -759,8 +759,6 @@
             </w:rPr>
             <w:t xml:space="preserve"> promene šifre</w:t>
           </w:r>
-          <w:bookmarkStart w:id="0" w:name="_GoBack"/>
-          <w:bookmarkEnd w:id="0"/>
         </w:p>
         <w:p>
           <w:pPr>
@@ -1684,8 +1682,24 @@
         <w:ind w:left="660" w:leftChars="0"/>
       </w:pPr>
       <w:r>
-        <w:t>Nova šifra je ista kao i stara šifra.</w:t>
-      </w:r>
+        <w:t>Nova šifra je ista kao i stara šifra</w:t>
+      </w:r>
+      <w:r>
+        <w:rPr>
+          <w:rFonts w:hint="default"/>
+          <w:lang w:val="en-US"/>
+        </w:rPr>
+        <w:t xml:space="preserve"> ili se ne poklapaju potvrda </w:t>
+      </w:r>
+      <w:r>
+        <w:rPr>
+          <w:rFonts w:hint="default"/>
+          <w:lang w:val="sr-Latn-RS"/>
+        </w:rPr>
+        <w:t>šifre i nova šifra.</w:t>
+      </w:r>
+      <w:bookmarkStart w:id="0" w:name="_GoBack"/>
+      <w:bookmarkEnd w:id="0"/>
     </w:p>
     <w:p>
       <w:pPr>
@@ -2619,7 +2633,7 @@
     <w:lsdException w:uiPriority="99" w:name="Table Web 1"/>
     <w:lsdException w:uiPriority="99" w:name="Table Web 2"/>
     <w:lsdException w:uiPriority="99" w:name="Table Web 3"/>
-    <w:lsdException w:uiPriority="99" w:name="Balloon Text"/>
+    <w:lsdException w:qFormat="1" w:uiPriority="99" w:name="Balloon Text"/>
     <w:lsdException w:qFormat="1" w:unhideWhenUsed="0" w:uiPriority="59" w:semiHidden="0" w:name="Table Grid"/>
     <w:lsdException w:uiPriority="99" w:name="Table Theme"/>
     <w:lsdException w:qFormat="1" w:unhideWhenUsed="0" w:uiPriority="60" w:semiHidden="0" w:name="Light Shading"/>
@@ -2838,6 +2852,7 @@
     <w:link w:val="15"/>
     <w:semiHidden/>
     <w:unhideWhenUsed/>
+    <w:qFormat/>
     <w:uiPriority w:val="99"/>
     <w:pPr>
       <w:spacing w:after="0" w:line="240" w:lineRule="auto"/>

</xml_diff>